<commit_message>
MFA encrypted - requirements added
</commit_message>
<xml_diff>
--- a/u23540223 Michael Todd Report.docx
+++ b/u23540223 Michael Todd Report.docx
@@ -564,14 +564,6 @@
       <w:pPr>
         <w:jc w:val="center"/>
         <w:rPr>
-          <w:rFonts w:cs="ADLaM Display"/>
-          <w:color w:val="196B24" w:themeColor="accent3"/>
-          <w:sz w:val="18"/>
-          <w:szCs w:val="18"/>
-        </w:rPr>
-      </w:pPr>
-      <w:r>
-        <w:rPr>
           <w:b/>
           <w:bCs/>
           <w:color w:val="196B24" w:themeColor="accent3"/>
@@ -579,7 +571,47 @@
           <w:szCs w:val="36"/>
           <w:lang w:val="en-ZA"/>
         </w:rPr>
+      </w:pPr>
+    </w:p>
+    <w:p>
+      <w:pPr>
+        <w:jc w:val="center"/>
+        <w:rPr>
+          <w:b/>
+          <w:bCs/>
+          <w:color w:val="196B24" w:themeColor="accent3"/>
+          <w:sz w:val="36"/>
+          <w:szCs w:val="36"/>
+          <w:lang w:val="en-ZA"/>
+        </w:rPr>
+      </w:pPr>
+      <w:r>
+        <w:rPr>
+          <w:b/>
+          <w:bCs/>
+          <w:color w:val="196B24" w:themeColor="accent3"/>
+          <w:sz w:val="36"/>
+          <w:szCs w:val="36"/>
+          <w:lang w:val="en-ZA"/>
+        </w:rPr>
         <w:t>Commands</w:t>
+      </w:r>
+    </w:p>
+    <w:p>
+      <w:pPr>
+        <w:rPr>
+          <w:rFonts w:cs="ADLaM Display"/>
+          <w:sz w:val="22"/>
+          <w:szCs w:val="22"/>
+        </w:rPr>
+      </w:pPr>
+      <w:r>
+        <w:rPr>
+          <w:rFonts w:cs="ADLaM Display"/>
+          <w:sz w:val="22"/>
+          <w:szCs w:val="22"/>
+        </w:rPr>
+        <w:t>These are just all general commands I either made or used during development</w:t>
       </w:r>
     </w:p>
     <w:p>
@@ -600,6 +632,7 @@
           <w:rFonts w:ascii="Courier New" w:hAnsi="Courier New" w:cs="Courier New"/>
           <w:sz w:val="18"/>
           <w:szCs w:val="20"/>
+          <w:highlight w:val="lightGray"/>
         </w:rPr>
       </w:pPr>
       <w:r>
@@ -609,16 +642,29 @@
           <w:szCs w:val="20"/>
           <w:highlight w:val="lightGray"/>
         </w:rPr>
-        <w:t>pip install bcrypt</w:t>
+        <w:t>pip install -r requirements.txt</w:t>
       </w:r>
-      <w:r>
+    </w:p>
+    <w:p>
+      <w:pPr>
+        <w:pStyle w:val="NormalWeb"/>
+        <w:pBdr>
+          <w:top w:val="single" w:sz="4" w:space="4" w:color="auto"/>
+          <w:left w:val="single" w:sz="4" w:space="4" w:color="auto"/>
+          <w:bottom w:val="single" w:sz="4" w:space="4" w:color="auto"/>
+          <w:right w:val="single" w:sz="4" w:space="4" w:color="auto"/>
+          <w:between w:val="single" w:sz="4" w:space="4" w:color="auto"/>
+          <w:bar w:val="single" w:sz="4" w:color="auto"/>
+        </w:pBdr>
+        <w:tabs>
+          <w:tab w:val="left" w:pos="387"/>
+        </w:tabs>
         <w:rPr>
           <w:rFonts w:ascii="Courier New" w:hAnsi="Courier New" w:cs="Courier New"/>
           <w:sz w:val="18"/>
           <w:szCs w:val="20"/>
         </w:rPr>
-        <w:t xml:space="preserve"> / </w:t>
-      </w:r>
+      </w:pPr>
       <w:r>
         <w:rPr>
           <w:rFonts w:ascii="Courier New" w:hAnsi="Courier New" w:cs="Courier New"/>
@@ -626,8 +672,230 @@
           <w:szCs w:val="20"/>
           <w:highlight w:val="lightGray"/>
         </w:rPr>
-        <w:t>pip install cryptography</w:t>
+        <w:t xml:space="preserve">python manage.py </w:t>
       </w:r>
+      <w:proofErr w:type="spellStart"/>
+      <w:r>
+        <w:rPr>
+          <w:rFonts w:ascii="Courier New" w:hAnsi="Courier New" w:cs="Courier New"/>
+          <w:sz w:val="18"/>
+          <w:szCs w:val="20"/>
+          <w:highlight w:val="lightGray"/>
+        </w:rPr>
+        <w:t>makemigrations</w:t>
+      </w:r>
+      <w:proofErr w:type="spellEnd"/>
+    </w:p>
+    <w:p>
+      <w:pPr>
+        <w:pStyle w:val="NormalWeb"/>
+        <w:pBdr>
+          <w:top w:val="single" w:sz="4" w:space="4" w:color="auto"/>
+          <w:left w:val="single" w:sz="4" w:space="4" w:color="auto"/>
+          <w:bottom w:val="single" w:sz="4" w:space="4" w:color="auto"/>
+          <w:right w:val="single" w:sz="4" w:space="4" w:color="auto"/>
+          <w:between w:val="single" w:sz="4" w:space="4" w:color="auto"/>
+          <w:bar w:val="single" w:sz="4" w:color="auto"/>
+        </w:pBdr>
+        <w:tabs>
+          <w:tab w:val="left" w:pos="387"/>
+        </w:tabs>
+        <w:rPr>
+          <w:rFonts w:ascii="Courier New" w:hAnsi="Courier New" w:cs="Courier New"/>
+          <w:sz w:val="18"/>
+          <w:szCs w:val="20"/>
+        </w:rPr>
+      </w:pPr>
+      <w:r>
+        <w:rPr>
+          <w:rFonts w:ascii="Courier New" w:hAnsi="Courier New" w:cs="Courier New"/>
+          <w:sz w:val="18"/>
+          <w:szCs w:val="20"/>
+          <w:highlight w:val="lightGray"/>
+        </w:rPr>
+        <w:t>python manage.py migrate</w:t>
+      </w:r>
+    </w:p>
+    <w:p>
+      <w:pPr>
+        <w:pStyle w:val="NormalWeb"/>
+        <w:pBdr>
+          <w:top w:val="single" w:sz="4" w:space="4" w:color="auto"/>
+          <w:left w:val="single" w:sz="4" w:space="4" w:color="auto"/>
+          <w:bottom w:val="single" w:sz="4" w:space="4" w:color="auto"/>
+          <w:right w:val="single" w:sz="4" w:space="4" w:color="auto"/>
+          <w:between w:val="single" w:sz="4" w:space="4" w:color="auto"/>
+          <w:bar w:val="single" w:sz="4" w:color="auto"/>
+        </w:pBdr>
+        <w:tabs>
+          <w:tab w:val="left" w:pos="387"/>
+        </w:tabs>
+        <w:rPr>
+          <w:rFonts w:ascii="Courier New" w:hAnsi="Courier New" w:cs="Courier New"/>
+          <w:sz w:val="18"/>
+          <w:szCs w:val="20"/>
+        </w:rPr>
+      </w:pPr>
+      <w:r>
+        <w:rPr>
+          <w:rFonts w:ascii="Courier New" w:hAnsi="Courier New" w:cs="Courier New"/>
+          <w:sz w:val="18"/>
+          <w:szCs w:val="20"/>
+          <w:highlight w:val="lightGray"/>
+        </w:rPr>
+        <w:t xml:space="preserve">python manage.py </w:t>
+      </w:r>
+      <w:proofErr w:type="spellStart"/>
+      <w:r>
+        <w:rPr>
+          <w:rFonts w:ascii="Courier New" w:hAnsi="Courier New" w:cs="Courier New"/>
+          <w:sz w:val="18"/>
+          <w:szCs w:val="20"/>
+          <w:highlight w:val="lightGray"/>
+        </w:rPr>
+        <w:t>createsuperuser</w:t>
+      </w:r>
+      <w:proofErr w:type="spellEnd"/>
+    </w:p>
+    <w:p>
+      <w:pPr>
+        <w:pStyle w:val="NormalWeb"/>
+        <w:pBdr>
+          <w:top w:val="single" w:sz="4" w:space="4" w:color="auto"/>
+          <w:left w:val="single" w:sz="4" w:space="4" w:color="auto"/>
+          <w:bottom w:val="single" w:sz="4" w:space="4" w:color="auto"/>
+          <w:right w:val="single" w:sz="4" w:space="4" w:color="auto"/>
+          <w:between w:val="single" w:sz="4" w:space="4" w:color="auto"/>
+          <w:bar w:val="single" w:sz="4" w:color="auto"/>
+        </w:pBdr>
+        <w:tabs>
+          <w:tab w:val="left" w:pos="387"/>
+        </w:tabs>
+        <w:rPr>
+          <w:rFonts w:ascii="Courier New" w:hAnsi="Courier New" w:cs="Courier New"/>
+          <w:sz w:val="18"/>
+          <w:szCs w:val="20"/>
+        </w:rPr>
+      </w:pPr>
+      <w:r>
+        <w:rPr>
+          <w:rFonts w:ascii="Courier New" w:hAnsi="Courier New" w:cs="Courier New"/>
+          <w:sz w:val="18"/>
+          <w:szCs w:val="20"/>
+          <w:highlight w:val="lightGray"/>
+        </w:rPr>
+        <w:t xml:space="preserve">python manage.py </w:t>
+      </w:r>
+      <w:proofErr w:type="spellStart"/>
+      <w:r>
+        <w:rPr>
+          <w:rFonts w:ascii="Courier New" w:hAnsi="Courier New" w:cs="Courier New"/>
+          <w:sz w:val="18"/>
+          <w:szCs w:val="20"/>
+          <w:highlight w:val="lightGray"/>
+        </w:rPr>
+        <w:t>runserver</w:t>
+      </w:r>
+      <w:proofErr w:type="spellEnd"/>
+    </w:p>
+    <w:p>
+      <w:pPr>
+        <w:pStyle w:val="NormalWeb"/>
+        <w:pBdr>
+          <w:top w:val="single" w:sz="4" w:space="4" w:color="auto"/>
+          <w:left w:val="single" w:sz="4" w:space="4" w:color="auto"/>
+          <w:bottom w:val="single" w:sz="4" w:space="4" w:color="auto"/>
+          <w:right w:val="single" w:sz="4" w:space="4" w:color="auto"/>
+          <w:between w:val="single" w:sz="4" w:space="4" w:color="auto"/>
+          <w:bar w:val="single" w:sz="4" w:color="auto"/>
+        </w:pBdr>
+        <w:tabs>
+          <w:tab w:val="left" w:pos="387"/>
+        </w:tabs>
+        <w:rPr>
+          <w:rFonts w:ascii="Courier New" w:hAnsi="Courier New" w:cs="Courier New"/>
+          <w:sz w:val="18"/>
+          <w:szCs w:val="20"/>
+        </w:rPr>
+      </w:pPr>
+      <w:r>
+        <w:rPr>
+          <w:rFonts w:ascii="Courier New" w:hAnsi="Courier New" w:cs="Courier New"/>
+          <w:sz w:val="18"/>
+          <w:szCs w:val="20"/>
+          <w:highlight w:val="lightGray"/>
+        </w:rPr>
+        <w:t xml:space="preserve">python manage.py </w:t>
+      </w:r>
+      <w:proofErr w:type="spellStart"/>
+      <w:r>
+        <w:rPr>
+          <w:rFonts w:ascii="Courier New" w:hAnsi="Courier New" w:cs="Courier New"/>
+          <w:sz w:val="18"/>
+          <w:szCs w:val="20"/>
+          <w:highlight w:val="lightGray"/>
+        </w:rPr>
+        <w:t>encrypt_mfa_secrets</w:t>
+      </w:r>
+      <w:proofErr w:type="spellEnd"/>
+      <w:r>
+        <w:rPr>
+          <w:rFonts w:ascii="Courier New" w:hAnsi="Courier New" w:cs="Courier New"/>
+          <w:sz w:val="18"/>
+          <w:szCs w:val="20"/>
+        </w:rPr>
+        <w:t xml:space="preserve"> </w:t>
+      </w:r>
+      <w:r>
+        <w:rPr>
+          <w:rFonts w:ascii="Courier New" w:hAnsi="Courier New" w:cs="Courier New"/>
+          <w:color w:val="196B24" w:themeColor="accent3"/>
+          <w:sz w:val="18"/>
+          <w:szCs w:val="20"/>
+        </w:rPr>
+        <w:t xml:space="preserve">(I forgot that plaintext MFA secrets are vulnerable – so I just made a quick script to encrypt existing users – “lizards” </w:t>
+      </w:r>
+      <w:proofErr w:type="spellStart"/>
+      <w:r>
+        <w:rPr>
+          <w:rFonts w:ascii="Courier New" w:hAnsi="Courier New" w:cs="Courier New"/>
+          <w:color w:val="196B24" w:themeColor="accent3"/>
+          <w:sz w:val="18"/>
+          <w:szCs w:val="20"/>
+        </w:rPr>
+        <w:t>mfa_secret</w:t>
+      </w:r>
+      <w:proofErr w:type="spellEnd"/>
+      <w:r>
+        <w:rPr>
+          <w:rFonts w:ascii="Courier New" w:hAnsi="Courier New" w:cs="Courier New"/>
+          <w:color w:val="196B24" w:themeColor="accent3"/>
+          <w:sz w:val="18"/>
+          <w:szCs w:val="20"/>
+        </w:rPr>
+        <w:t xml:space="preserve"> – the codebase now does this automatically)</w:t>
+      </w:r>
+    </w:p>
+    <w:p>
+      <w:pPr>
+        <w:pStyle w:val="NormalWeb"/>
+        <w:pBdr>
+          <w:top w:val="single" w:sz="4" w:space="4" w:color="auto"/>
+          <w:left w:val="single" w:sz="4" w:space="4" w:color="auto"/>
+          <w:bottom w:val="single" w:sz="4" w:space="4" w:color="auto"/>
+          <w:right w:val="single" w:sz="4" w:space="4" w:color="auto"/>
+          <w:between w:val="single" w:sz="4" w:space="4" w:color="auto"/>
+          <w:bar w:val="single" w:sz="4" w:color="auto"/>
+        </w:pBdr>
+        <w:tabs>
+          <w:tab w:val="left" w:pos="387"/>
+        </w:tabs>
+        <w:rPr>
+          <w:rFonts w:ascii="Courier New" w:hAnsi="Courier New" w:cs="Courier New"/>
+          <w:sz w:val="18"/>
+          <w:szCs w:val="20"/>
+        </w:rPr>
+      </w:pPr>
     </w:p>
     <w:p>
       <w:pPr>
@@ -1306,7 +1574,7 @@
         <v:path o:extrusionok="f" gradientshapeok="t" o:connecttype="rect"/>
         <o:lock v:ext="edit" aspectratio="t"/>
       </v:shapetype>
-      <v:shape id="_x0000_i1044" type="#_x0000_t75" style="width:468pt;height:468pt" o:bullet="t">
+      <v:shape id="_x0000_i1051" type="#_x0000_t75" style="width:468pt;height:468pt" o:bullet="t">
         <v:imagedata r:id="rId1" o:title="Dot-PNG-File[1]"/>
       </v:shape>
     </w:pict>
@@ -4059,7 +4327,6 @@
   <w:style w:type="character" w:default="1" w:styleId="DefaultParagraphFont">
     <w:name w:val="Default Paragraph Font"/>
     <w:uiPriority w:val="1"/>
-    <w:semiHidden/>
     <w:unhideWhenUsed/>
   </w:style>
   <w:style w:type="table" w:default="1" w:styleId="TableNormal">

</xml_diff>

<commit_message>
ACCESS RULES WERE WRONG - OOPSSEEESSS
</commit_message>
<xml_diff>
--- a/u23540223 Michael Todd Report.docx
+++ b/u23540223 Michael Todd Report.docx
@@ -572,10 +572,7 @@
           <w:lang w:val="en-ZA"/>
         </w:rPr>
       </w:pPr>
-    </w:p>
-    <w:p>
-      <w:pPr>
-        <w:jc w:val="center"/>
+      <w:r>
         <w:rPr>
           <w:b/>
           <w:bCs/>
@@ -584,16 +581,6 @@
           <w:szCs w:val="36"/>
           <w:lang w:val="en-ZA"/>
         </w:rPr>
-      </w:pPr>
-      <w:r>
-        <w:rPr>
-          <w:b/>
-          <w:bCs/>
-          <w:color w:val="196B24" w:themeColor="accent3"/>
-          <w:sz w:val="36"/>
-          <w:szCs w:val="36"/>
-          <w:lang w:val="en-ZA"/>
-        </w:rPr>
         <w:t>Commands</w:t>
       </w:r>
     </w:p>
@@ -612,6 +599,14 @@
           <w:szCs w:val="22"/>
         </w:rPr>
         <w:t>These are just all general commands I either made or used during development</w:t>
+      </w:r>
+      <w:r>
+        <w:rPr>
+          <w:rFonts w:cs="ADLaM Display"/>
+          <w:sz w:val="22"/>
+          <w:szCs w:val="22"/>
+        </w:rPr>
+        <w:t>…</w:t>
       </w:r>
     </w:p>
     <w:p>
@@ -896,13 +891,47 @@
           <w:szCs w:val="20"/>
         </w:rPr>
       </w:pPr>
-    </w:p>
-    <w:p>
-      <w:pPr>
-        <w:jc w:val="center"/>
-        <w:rPr>
-          <w:b/>
-          <w:bCs/>
+      <w:r>
+        <w:rPr>
+          <w:rFonts w:ascii="Courier New" w:hAnsi="Courier New" w:cs="Courier New"/>
+          <w:sz w:val="18"/>
+          <w:szCs w:val="20"/>
+          <w:highlight w:val="lightGray"/>
+        </w:rPr>
+        <w:t xml:space="preserve">python manage.py </w:t>
+      </w:r>
+      <w:proofErr w:type="spellStart"/>
+      <w:r>
+        <w:rPr>
+          <w:rFonts w:ascii="Courier New" w:hAnsi="Courier New" w:cs="Courier New"/>
+          <w:sz w:val="18"/>
+          <w:szCs w:val="20"/>
+          <w:highlight w:val="lightGray"/>
+        </w:rPr>
+        <w:t>populate_user_fields</w:t>
+      </w:r>
+      <w:proofErr w:type="spellEnd"/>
+      <w:r>
+        <w:rPr>
+          <w:rFonts w:ascii="Courier New" w:hAnsi="Courier New" w:cs="Courier New"/>
+          <w:sz w:val="18"/>
+          <w:szCs w:val="20"/>
+        </w:rPr>
+        <w:t xml:space="preserve"> </w:t>
+      </w:r>
+      <w:r>
+        <w:rPr>
+          <w:rFonts w:ascii="Courier New" w:hAnsi="Courier New" w:cs="Courier New"/>
+          <w:color w:val="196B24" w:themeColor="accent3"/>
+          <w:sz w:val="18"/>
+          <w:szCs w:val="20"/>
+        </w:rPr>
+        <w:t>(Same thing here I was just using usernames – as that’s Djangos default form – made a custom one – this just populated my existing users with some rudimentary filler stuff)</w:t>
+      </w:r>
+    </w:p>
+    <w:p>
+      <w:pPr>
+        <w:rPr>
           <w:color w:val="196B24" w:themeColor="accent3"/>
           <w:sz w:val="44"/>
           <w:szCs w:val="44"/>
@@ -911,8 +940,87 @@
       </w:pPr>
       <w:r>
         <w:rPr>
-          <w:b/>
-          <w:bCs/>
+          <w:sz w:val="22"/>
+          <w:szCs w:val="22"/>
+          <w:lang w:val="en-ZA"/>
+        </w:rPr>
+        <w:br/>
+        <w:t xml:space="preserve">Dev-Note </w:t>
+      </w:r>
+      <w:r>
+        <w:rPr>
+          <w:sz w:val="22"/>
+          <w:szCs w:val="22"/>
+          <w:lang w:val="en-ZA"/>
+        </w:rPr>
+        <w:br/>
+      </w:r>
+      <w:r>
+        <w:rPr>
+          <w:sz w:val="22"/>
+          <w:szCs w:val="22"/>
+          <w:lang w:val="en-ZA"/>
+        </w:rPr>
+        <w:t xml:space="preserve">I plan on changing the codebase around quite a bit because I </w:t>
+      </w:r>
+      <w:r>
+        <w:rPr>
+          <w:sz w:val="22"/>
+          <w:szCs w:val="22"/>
+          <w:lang w:val="en-ZA"/>
+        </w:rPr>
+        <w:t>want</w:t>
+      </w:r>
+      <w:r>
+        <w:rPr>
+          <w:sz w:val="22"/>
+          <w:szCs w:val="22"/>
+          <w:lang w:val="en-ZA"/>
+        </w:rPr>
+        <w:t xml:space="preserve"> to host this on my own </w:t>
+      </w:r>
+      <w:r>
+        <w:rPr>
+          <w:sz w:val="22"/>
+          <w:szCs w:val="22"/>
+          <w:lang w:val="en-ZA"/>
+        </w:rPr>
+        <w:t xml:space="preserve">Linode </w:t>
+      </w:r>
+      <w:r>
+        <w:rPr>
+          <w:sz w:val="22"/>
+          <w:szCs w:val="22"/>
+          <w:lang w:val="en-ZA"/>
+        </w:rPr>
+        <w:t>server</w:t>
+      </w:r>
+      <w:r>
+        <w:rPr>
+          <w:sz w:val="22"/>
+          <w:szCs w:val="22"/>
+          <w:lang w:val="en-ZA"/>
+        </w:rPr>
+        <w:t>, this is also why I spent quite some time styling it exactly how I want it</w:t>
+      </w:r>
+      <w:r>
+        <w:rPr>
+          <w:sz w:val="22"/>
+          <w:szCs w:val="22"/>
+          <w:lang w:val="en-ZA"/>
+        </w:rPr>
+        <w:t xml:space="preserve"> – because if Felix is degoogling his life then so can I – We don’t need em</w:t>
+      </w:r>
+      <w:r>
+        <w:rPr>
+          <w:sz w:val="22"/>
+          <w:szCs w:val="22"/>
+          <w:lang w:val="en-ZA"/>
+        </w:rPr>
+        <w:t>!</w:t>
+      </w:r>
+      <w:r>
+        <w:rPr>
           <w:color w:val="196B24" w:themeColor="accent3"/>
           <w:sz w:val="44"/>
           <w:szCs w:val="44"/>
@@ -1281,27 +1389,150 @@
       <w:pPr>
         <w:pStyle w:val="NormalWeb"/>
         <w:rPr>
+          <w:rFonts w:asciiTheme="minorHAnsi" w:hAnsiTheme="minorHAnsi" w:cs="ADLaM Display"/>
+          <w:b/>
+          <w:bCs/>
+          <w:sz w:val="22"/>
+          <w:szCs w:val="22"/>
+        </w:rPr>
+      </w:pPr>
+      <w:r>
+        <w:rPr>
+          <w:rFonts w:asciiTheme="minorHAnsi" w:hAnsiTheme="minorHAnsi" w:cs="ADLaM Display"/>
+          <w:sz w:val="22"/>
+          <w:szCs w:val="22"/>
+          <w:lang w:val="en-ZA"/>
+        </w:rPr>
+        <w:br/>
+      </w:r>
+      <w:r>
+        <w:rPr>
+          <w:rFonts w:asciiTheme="minorHAnsi" w:hAnsiTheme="minorHAnsi" w:cs="ADLaM Display"/>
+          <w:sz w:val="22"/>
+          <w:szCs w:val="22"/>
+          <w:lang w:val="en-ZA"/>
+        </w:rPr>
+        <w:t>I used a lot of design principles for Django from this awesome playlist – beforehand I had never used Django, so this was quite a big “breakthrough” in terms of deeper understanding of the framework which helped me understand my errors a lot more, instead of just coding some dumb stuff in random files and hoping it works.</w:t>
+      </w:r>
+      <w:r>
+        <w:rPr>
+          <w:rFonts w:asciiTheme="minorHAnsi" w:hAnsiTheme="minorHAnsi" w:cs="ADLaM Display"/>
+          <w:sz w:val="22"/>
+          <w:szCs w:val="22"/>
+          <w:lang w:val="en-ZA"/>
+        </w:rPr>
+        <w:br/>
+      </w:r>
+      <w:r>
+        <w:rPr>
+          <w:rFonts w:asciiTheme="minorHAnsi" w:hAnsiTheme="minorHAnsi" w:cs="ADLaM Display"/>
+          <w:sz w:val="22"/>
+          <w:szCs w:val="22"/>
+          <w:lang w:val="en-ZA"/>
+        </w:rPr>
+        <w:br/>
+        <w:t xml:space="preserve">I had also had a full time job in software development </w:t>
+      </w:r>
+      <w:r>
+        <w:rPr>
+          <w:rFonts w:asciiTheme="minorHAnsi" w:hAnsiTheme="minorHAnsi" w:cs="ADLaM Display"/>
+          <w:sz w:val="22"/>
+          <w:szCs w:val="22"/>
+          <w:lang w:val="en-ZA"/>
+        </w:rPr>
+        <w:t>– All massive PHP Laravel projects – So the core ideas in my head helped.</w:t>
+      </w:r>
+      <w:r>
+        <w:rPr>
+          <w:rFonts w:asciiTheme="minorHAnsi" w:hAnsiTheme="minorHAnsi" w:cs="ADLaM Display"/>
+          <w:sz w:val="22"/>
+          <w:szCs w:val="22"/>
+          <w:lang w:val="en-ZA"/>
+        </w:rPr>
+        <w:br/>
+      </w:r>
+      <w:r>
+        <w:rPr>
+          <w:rFonts w:asciiTheme="minorHAnsi" w:hAnsiTheme="minorHAnsi" w:cs="ADLaM Display"/>
+          <w:sz w:val="22"/>
+          <w:szCs w:val="22"/>
+          <w:lang w:val="en-ZA"/>
+        </w:rPr>
+        <w:br/>
+        <w:t>I did acknowledge that it was 5 years old (Django 3.0) and when something that sounded deprecated or I knew other frameworks had these features already existing I just did a google search.</w:t>
+      </w:r>
+      <w:r>
+        <w:rPr>
+          <w:rFonts w:asciiTheme="minorHAnsi" w:hAnsiTheme="minorHAnsi" w:cs="ADLaM Display"/>
+          <w:sz w:val="22"/>
+          <w:szCs w:val="22"/>
+          <w:lang w:val="en-ZA"/>
+        </w:rPr>
+        <w:br/>
+      </w:r>
+      <w:r>
+        <w:rPr>
+          <w:rFonts w:asciiTheme="minorHAnsi" w:hAnsiTheme="minorHAnsi" w:cs="ADLaM Display"/>
+          <w:sz w:val="22"/>
+          <w:szCs w:val="22"/>
+          <w:lang w:val="en-ZA"/>
+        </w:rPr>
+        <w:br/>
+      </w:r>
+      <w:r>
+        <w:rPr>
+          <w:rFonts w:asciiTheme="minorHAnsi" w:hAnsiTheme="minorHAnsi" w:cs="ADLaM Display"/>
+          <w:b/>
+          <w:bCs/>
+          <w:sz w:val="22"/>
+          <w:szCs w:val="22"/>
+        </w:rPr>
+        <w:t>Django Framework (3.0) Crash Course Tutorial</w:t>
+      </w:r>
+    </w:p>
+    <w:p>
+      <w:pPr>
+        <w:rPr>
           <w:rFonts w:cs="ADLaM Display"/>
-          <w:sz w:val="16"/>
-          <w:szCs w:val="16"/>
-          <w:lang w:val="en-ZA"/>
-        </w:rPr>
-      </w:pPr>
-    </w:p>
-    <w:p>
-      <w:pPr>
-        <w:rPr>
-          <w:rFonts w:cs="ADLaM Display"/>
-          <w:sz w:val="16"/>
-          <w:szCs w:val="16"/>
-        </w:rPr>
-      </w:pPr>
+          <w:sz w:val="20"/>
+          <w:szCs w:val="20"/>
+        </w:rPr>
+      </w:pPr>
+      <w:hyperlink r:id="rId8" w:history="1">
+        <w:r>
+          <w:rPr>
+            <w:rStyle w:val="Hyperlink"/>
+            <w:rFonts w:cs="ADLaM Display"/>
+            <w:sz w:val="20"/>
+            <w:szCs w:val="20"/>
+          </w:rPr>
+          <w:t>https://youtube.com/playlist?list=</w:t>
+        </w:r>
+        <w:r>
+          <w:rPr>
+            <w:rStyle w:val="Hyperlink"/>
+            <w:rFonts w:cs="ADLaM Display"/>
+            <w:sz w:val="20"/>
+            <w:szCs w:val="20"/>
+          </w:rPr>
+          <w:t>P</w:t>
+        </w:r>
+        <w:r>
+          <w:rPr>
+            <w:rStyle w:val="Hyperlink"/>
+            <w:rFonts w:cs="ADLaM Display"/>
+            <w:sz w:val="20"/>
+            <w:szCs w:val="20"/>
+          </w:rPr>
+          <w:t>L-51WBLyFTg2vW-_6XBoUpE7vpmoR3ztO&amp;si=KARgeYAtrxktLVts</w:t>
+        </w:r>
+      </w:hyperlink>
     </w:p>
     <w:sectPr>
-      <w:headerReference w:type="default" r:id="rId8"/>
-      <w:footerReference w:type="default" r:id="rId9"/>
-      <w:headerReference w:type="first" r:id="rId10"/>
-      <w:footerReference w:type="first" r:id="rId11"/>
+      <w:headerReference w:type="default" r:id="rId9"/>
+      <w:footerReference w:type="default" r:id="rId10"/>
+      <w:headerReference w:type="first" r:id="rId11"/>
+      <w:footerReference w:type="first" r:id="rId12"/>
       <w:pgSz w:w="11906" w:h="16838"/>
       <w:pgMar w:top="1440" w:right="1440" w:bottom="1440" w:left="1440" w:header="708" w:footer="708" w:gutter="0"/>
       <w:cols w:space="708"/>
@@ -5080,6 +5311,18 @@
       <w:color w:val="666666"/>
     </w:rPr>
   </w:style>
+  <w:style w:type="character" w:styleId="FollowedHyperlink">
+    <w:name w:val="FollowedHyperlink"/>
+    <w:basedOn w:val="DefaultParagraphFont"/>
+    <w:uiPriority w:val="99"/>
+    <w:semiHidden/>
+    <w:unhideWhenUsed/>
+    <w:rsid w:val="00F84360"/>
+    <w:rPr>
+      <w:color w:val="96607D" w:themeColor="followedHyperlink"/>
+      <w:u w:val="single"/>
+    </w:rPr>
+  </w:style>
 </w:styles>
 </file>
 

</xml_diff>